<commit_message>
before publish i think
</commit_message>
<xml_diff>
--- a/chapters/yzk/yzk-40.docx
+++ b/chapters/yzk/yzk-40.docx
@@ -16,6 +16,13 @@
           <w:bCs/>
         </w:rPr>
         <w:t xml:space="preserve">40.Bölüm | </w:t>
+      </w:r>
+      <w:r>
+        <w:rPr>
+          <w:b/>
+          <w:bCs/>
+        </w:rPr>
+        <w:t>Güneşe Karşı Gölge</w:t>
       </w:r>
     </w:p>
     <w:p>

</xml_diff>